<commit_message>
Changed the appropriate files.
[1] Changed CNN_vanilla.py to have the appropriate code to train the GiMaTagCNN model
[2] Will change CNN_VGG19.py soon to train the VGG_19 models.
</commit_message>
<xml_diff>
--- a/VIsualizing the learning rates.docx
+++ b/VIsualizing the learning rates.docx
@@ -15,6 +15,9 @@
         <w:jc w:val="center"/>
       </w:pPr>
       <w:r>
+        <w:rPr>
+          <w:noProof/>
+        </w:rPr>
         <w:drawing>
           <wp:inline distT="0" distB="0" distL="0" distR="0" wp14:anchorId="48BC3342" wp14:editId="770748A2">
             <wp:extent cx="4086225" cy="5591175"/>
@@ -57,6 +60,9 @@
         <w:jc w:val="center"/>
       </w:pPr>
       <w:r>
+        <w:rPr>
+          <w:noProof/>
+        </w:rPr>
         <w:lastRenderedPageBreak/>
         <w:drawing>
           <wp:inline distT="0" distB="0" distL="0" distR="0" wp14:anchorId="6CF6521B" wp14:editId="40B8B8F0">
@@ -96,6 +102,107 @@
       </w:r>
     </w:p>
     <w:p>
+      <w:pPr>
+        <w:jc w:val="center"/>
+      </w:pPr>
+    </w:p>
+    <w:p>
+      <w:pPr>
+        <w:jc w:val="center"/>
+      </w:pPr>
+      <w:r>
+        <w:t>After Fine-Tuning</w:t>
+      </w:r>
+    </w:p>
+    <w:p>
+      <w:pPr>
+        <w:jc w:val="center"/>
+      </w:pPr>
+      <w:r>
+        <w:lastRenderedPageBreak/>
+        <w:drawing>
+          <wp:inline distT="0" distB="0" distL="0" distR="0" wp14:anchorId="798C065F" wp14:editId="338EF4CD">
+            <wp:extent cx="5943600" cy="4590415"/>
+            <wp:effectExtent l="0" t="0" r="0" b="635"/>
+            <wp:docPr id="1038060862" name="Picture 1"/>
+            <wp:cNvGraphicFramePr>
+              <a:graphicFrameLocks xmlns:a="http://schemas.openxmlformats.org/drawingml/2006/main" noChangeAspect="1"/>
+            </wp:cNvGraphicFramePr>
+            <a:graphic xmlns:a="http://schemas.openxmlformats.org/drawingml/2006/main">
+              <a:graphicData uri="http://schemas.openxmlformats.org/drawingml/2006/picture">
+                <pic:pic xmlns:pic="http://schemas.openxmlformats.org/drawingml/2006/picture">
+                  <pic:nvPicPr>
+                    <pic:cNvPr id="1038060862" name=""/>
+                    <pic:cNvPicPr/>
+                  </pic:nvPicPr>
+                  <pic:blipFill>
+                    <a:blip r:embed="rId6"/>
+                    <a:stretch>
+                      <a:fillRect/>
+                    </a:stretch>
+                  </pic:blipFill>
+                  <pic:spPr>
+                    <a:xfrm>
+                      <a:off x="0" y="0"/>
+                      <a:ext cx="5943600" cy="4590415"/>
+                    </a:xfrm>
+                    <a:prstGeom prst="rect">
+                      <a:avLst/>
+                    </a:prstGeom>
+                  </pic:spPr>
+                </pic:pic>
+              </a:graphicData>
+            </a:graphic>
+          </wp:inline>
+        </w:drawing>
+      </w:r>
+    </w:p>
+    <w:p>
+      <w:pPr>
+        <w:jc w:val="center"/>
+      </w:pPr>
+      <w:r>
+        <w:drawing>
+          <wp:inline distT="0" distB="0" distL="0" distR="0" wp14:anchorId="5B81AC18" wp14:editId="59CB720F">
+            <wp:extent cx="5943600" cy="2352040"/>
+            <wp:effectExtent l="0" t="0" r="0" b="0"/>
+            <wp:docPr id="162933035" name="Picture 1"/>
+            <wp:cNvGraphicFramePr>
+              <a:graphicFrameLocks xmlns:a="http://schemas.openxmlformats.org/drawingml/2006/main" noChangeAspect="1"/>
+            </wp:cNvGraphicFramePr>
+            <a:graphic xmlns:a="http://schemas.openxmlformats.org/drawingml/2006/main">
+              <a:graphicData uri="http://schemas.openxmlformats.org/drawingml/2006/picture">
+                <pic:pic xmlns:pic="http://schemas.openxmlformats.org/drawingml/2006/picture">
+                  <pic:nvPicPr>
+                    <pic:cNvPr id="162933035" name=""/>
+                    <pic:cNvPicPr/>
+                  </pic:nvPicPr>
+                  <pic:blipFill>
+                    <a:blip r:embed="rId7"/>
+                    <a:stretch>
+                      <a:fillRect/>
+                    </a:stretch>
+                  </pic:blipFill>
+                  <pic:spPr>
+                    <a:xfrm>
+                      <a:off x="0" y="0"/>
+                      <a:ext cx="5943600" cy="2352040"/>
+                    </a:xfrm>
+                    <a:prstGeom prst="rect">
+                      <a:avLst/>
+                    </a:prstGeom>
+                  </pic:spPr>
+                </pic:pic>
+              </a:graphicData>
+            </a:graphic>
+          </wp:inline>
+        </w:drawing>
+      </w:r>
+    </w:p>
+    <w:p>
+      <w:pPr>
+        <w:jc w:val="center"/>
+      </w:pPr>
       <w:r>
         <w:br w:type="page"/>
       </w:r>
@@ -114,6 +221,9 @@
         <w:jc w:val="center"/>
       </w:pPr>
       <w:r>
+        <w:rPr>
+          <w:noProof/>
+        </w:rPr>
         <w:drawing>
           <wp:inline distT="0" distB="0" distL="0" distR="0" wp14:anchorId="60D574B4" wp14:editId="77EAFB93">
             <wp:extent cx="4105275" cy="5591175"/>
@@ -130,7 +240,7 @@
                     <pic:cNvPicPr/>
                   </pic:nvPicPr>
                   <pic:blipFill>
-                    <a:blip r:embed="rId6"/>
+                    <a:blip r:embed="rId8"/>
                     <a:stretch>
                       <a:fillRect/>
                     </a:stretch>
@@ -156,6 +266,9 @@
         <w:jc w:val="center"/>
       </w:pPr>
       <w:r>
+        <w:rPr>
+          <w:noProof/>
+        </w:rPr>
         <w:lastRenderedPageBreak/>
         <w:drawing>
           <wp:inline distT="0" distB="0" distL="0" distR="0" wp14:anchorId="088F2C49" wp14:editId="77A28FCF">
@@ -173,7 +286,7 @@
                     <pic:cNvPicPr/>
                   </pic:nvPicPr>
                   <pic:blipFill>
-                    <a:blip r:embed="rId7"/>
+                    <a:blip r:embed="rId9"/>
                     <a:stretch>
                       <a:fillRect/>
                     </a:stretch>
@@ -213,6 +326,9 @@
         <w:jc w:val="center"/>
       </w:pPr>
       <w:r>
+        <w:rPr>
+          <w:noProof/>
+        </w:rPr>
         <w:drawing>
           <wp:inline distT="0" distB="0" distL="0" distR="0" wp14:anchorId="754BA3B8" wp14:editId="71D4CDCA">
             <wp:extent cx="4105275" cy="5591175"/>
@@ -229,7 +345,7 @@
                     <pic:cNvPicPr/>
                   </pic:nvPicPr>
                   <pic:blipFill>
-                    <a:blip r:embed="rId8"/>
+                    <a:blip r:embed="rId10"/>
                     <a:stretch>
                       <a:fillRect/>
                     </a:stretch>
@@ -255,6 +371,9 @@
         <w:jc w:val="center"/>
       </w:pPr>
       <w:r>
+        <w:rPr>
+          <w:noProof/>
+        </w:rPr>
         <w:lastRenderedPageBreak/>
         <w:drawing>
           <wp:inline distT="0" distB="0" distL="0" distR="0" wp14:anchorId="1F5C7296" wp14:editId="38A4B005">
@@ -272,7 +391,7 @@
                     <pic:cNvPicPr/>
                   </pic:nvPicPr>
                   <pic:blipFill>
-                    <a:blip r:embed="rId9"/>
+                    <a:blip r:embed="rId11"/>
                     <a:stretch>
                       <a:fillRect/>
                     </a:stretch>
@@ -906,7 +1025,6 @@
   <w:style w:type="character" w:default="1" w:styleId="DefaultParagraphFont">
     <w:name w:val="Default Paragraph Font"/>
     <w:uiPriority w:val="1"/>
-    <w:semiHidden/>
     <w:unhideWhenUsed/>
   </w:style>
   <w:style w:type="table" w:default="1" w:styleId="TableNormal">

</xml_diff>

<commit_message>
Start transfer training using VGG19
[1] Fixed bug when saving training datasets
[2] Automated training the model
</commit_message>
<xml_diff>
--- a/VIsualizing the learning rates.docx
+++ b/VIsualizing the learning rates.docx
@@ -121,6 +121,92 @@
       <w:r>
         <w:lastRenderedPageBreak/>
         <w:drawing>
+          <wp:inline distT="0" distB="0" distL="0" distR="0" wp14:anchorId="4D6E7D96" wp14:editId="22D4CFC4">
+            <wp:extent cx="4086225" cy="5591175"/>
+            <wp:effectExtent l="0" t="0" r="9525" b="9525"/>
+            <wp:docPr id="962817378" name="Picture 1"/>
+            <wp:cNvGraphicFramePr>
+              <a:graphicFrameLocks xmlns:a="http://schemas.openxmlformats.org/drawingml/2006/main" noChangeAspect="1"/>
+            </wp:cNvGraphicFramePr>
+            <a:graphic xmlns:a="http://schemas.openxmlformats.org/drawingml/2006/main">
+              <a:graphicData uri="http://schemas.openxmlformats.org/drawingml/2006/picture">
+                <pic:pic xmlns:pic="http://schemas.openxmlformats.org/drawingml/2006/picture">
+                  <pic:nvPicPr>
+                    <pic:cNvPr id="962817378" name=""/>
+                    <pic:cNvPicPr/>
+                  </pic:nvPicPr>
+                  <pic:blipFill>
+                    <a:blip r:embed="rId6"/>
+                    <a:stretch>
+                      <a:fillRect/>
+                    </a:stretch>
+                  </pic:blipFill>
+                  <pic:spPr>
+                    <a:xfrm>
+                      <a:off x="0" y="0"/>
+                      <a:ext cx="4086225" cy="5591175"/>
+                    </a:xfrm>
+                    <a:prstGeom prst="rect">
+                      <a:avLst/>
+                    </a:prstGeom>
+                  </pic:spPr>
+                </pic:pic>
+              </a:graphicData>
+            </a:graphic>
+          </wp:inline>
+        </w:drawing>
+      </w:r>
+    </w:p>
+    <w:p>
+      <w:pPr>
+        <w:jc w:val="center"/>
+      </w:pPr>
+      <w:r>
+        <w:lastRenderedPageBreak/>
+        <w:drawing>
+          <wp:inline distT="0" distB="0" distL="0" distR="0" wp14:anchorId="418A93D7" wp14:editId="7C5669E1">
+            <wp:extent cx="4057650" cy="5591175"/>
+            <wp:effectExtent l="0" t="0" r="0" b="9525"/>
+            <wp:docPr id="1518881682" name="Picture 1"/>
+            <wp:cNvGraphicFramePr>
+              <a:graphicFrameLocks xmlns:a="http://schemas.openxmlformats.org/drawingml/2006/main" noChangeAspect="1"/>
+            </wp:cNvGraphicFramePr>
+            <a:graphic xmlns:a="http://schemas.openxmlformats.org/drawingml/2006/main">
+              <a:graphicData uri="http://schemas.openxmlformats.org/drawingml/2006/picture">
+                <pic:pic xmlns:pic="http://schemas.openxmlformats.org/drawingml/2006/picture">
+                  <pic:nvPicPr>
+                    <pic:cNvPr id="1518881682" name=""/>
+                    <pic:cNvPicPr/>
+                  </pic:nvPicPr>
+                  <pic:blipFill>
+                    <a:blip r:embed="rId7"/>
+                    <a:stretch>
+                      <a:fillRect/>
+                    </a:stretch>
+                  </pic:blipFill>
+                  <pic:spPr>
+                    <a:xfrm>
+                      <a:off x="0" y="0"/>
+                      <a:ext cx="4057650" cy="5591175"/>
+                    </a:xfrm>
+                    <a:prstGeom prst="rect">
+                      <a:avLst/>
+                    </a:prstGeom>
+                  </pic:spPr>
+                </pic:pic>
+              </a:graphicData>
+            </a:graphic>
+          </wp:inline>
+        </w:drawing>
+      </w:r>
+    </w:p>
+    <w:p>
+      <w:pPr>
+        <w:jc w:val="center"/>
+      </w:pPr>
+      <w:r>
+        <w:lastRenderedPageBreak/>
+        <w:drawing>
           <wp:inline distT="0" distB="0" distL="0" distR="0" wp14:anchorId="798C065F" wp14:editId="338EF4CD">
             <wp:extent cx="5943600" cy="4590415"/>
             <wp:effectExtent l="0" t="0" r="0" b="635"/>
@@ -136,7 +222,7 @@
                     <pic:cNvPicPr/>
                   </pic:nvPicPr>
                   <pic:blipFill>
-                    <a:blip r:embed="rId6"/>
+                    <a:blip r:embed="rId8"/>
                     <a:stretch>
                       <a:fillRect/>
                     </a:stretch>
@@ -160,6 +246,9 @@
     <w:p>
       <w:pPr>
         <w:jc w:val="center"/>
+        <w:rPr>
+          <w:lang w:val="en-US"/>
+        </w:rPr>
       </w:pPr>
       <w:r>
         <w:drawing>
@@ -178,7 +267,7 @@
                     <pic:cNvPicPr/>
                   </pic:nvPicPr>
                   <pic:blipFill>
-                    <a:blip r:embed="rId7"/>
+                    <a:blip r:embed="rId9"/>
                     <a:stretch>
                       <a:fillRect/>
                     </a:stretch>
@@ -240,7 +329,7 @@
                     <pic:cNvPicPr/>
                   </pic:nvPicPr>
                   <pic:blipFill>
-                    <a:blip r:embed="rId8"/>
+                    <a:blip r:embed="rId10"/>
                     <a:stretch>
                       <a:fillRect/>
                     </a:stretch>
@@ -286,7 +375,7 @@
                     <pic:cNvPicPr/>
                   </pic:nvPicPr>
                   <pic:blipFill>
-                    <a:blip r:embed="rId9"/>
+                    <a:blip r:embed="rId11"/>
                     <a:stretch>
                       <a:fillRect/>
                     </a:stretch>
@@ -345,7 +434,7 @@
                     <pic:cNvPicPr/>
                   </pic:nvPicPr>
                   <pic:blipFill>
-                    <a:blip r:embed="rId10"/>
+                    <a:blip r:embed="rId12"/>
                     <a:stretch>
                       <a:fillRect/>
                     </a:stretch>
@@ -391,7 +480,7 @@
                     <pic:cNvPicPr/>
                   </pic:nvPicPr>
                   <pic:blipFill>
-                    <a:blip r:embed="rId11"/>
+                    <a:blip r:embed="rId13"/>
                     <a:stretch>
                       <a:fillRect/>
                     </a:stretch>

</xml_diff>

<commit_message>
Continued training the VGG19 models
[1] Almost completed the VGG19 transfer models with the 128 batch size and different learning rates
</commit_message>
<xml_diff>
--- a/VIsualizing the learning rates.docx
+++ b/VIsualizing the learning rates.docx
@@ -119,6 +119,9 @@
         <w:jc w:val="center"/>
       </w:pPr>
       <w:r>
+        <w:rPr>
+          <w:noProof/>
+        </w:rPr>
         <w:lastRenderedPageBreak/>
         <w:drawing>
           <wp:inline distT="0" distB="0" distL="0" distR="0" wp14:anchorId="4D6E7D96" wp14:editId="22D4CFC4">
@@ -162,6 +165,9 @@
         <w:jc w:val="center"/>
       </w:pPr>
       <w:r>
+        <w:rPr>
+          <w:noProof/>
+        </w:rPr>
         <w:lastRenderedPageBreak/>
         <w:drawing>
           <wp:inline distT="0" distB="0" distL="0" distR="0" wp14:anchorId="418A93D7" wp14:editId="7C5669E1">
@@ -205,6 +211,9 @@
         <w:jc w:val="center"/>
       </w:pPr>
       <w:r>
+        <w:rPr>
+          <w:noProof/>
+        </w:rPr>
         <w:lastRenderedPageBreak/>
         <w:drawing>
           <wp:inline distT="0" distB="0" distL="0" distR="0" wp14:anchorId="798C065F" wp14:editId="338EF4CD">
@@ -251,6 +260,9 @@
         </w:rPr>
       </w:pPr>
       <w:r>
+        <w:rPr>
+          <w:noProof/>
+        </w:rPr>
         <w:drawing>
           <wp:inline distT="0" distB="0" distL="0" distR="0" wp14:anchorId="5B81AC18" wp14:editId="59CB720F">
             <wp:extent cx="5943600" cy="2352040"/>
@@ -302,6 +314,110 @@
       </w:pPr>
       <w:r>
         <w:lastRenderedPageBreak/>
+        <w:t xml:space="preserve">VGG19 Transfer </w:t>
+      </w:r>
+      <w:proofErr w:type="spellStart"/>
+      <w:r>
+        <w:t>Learing</w:t>
+      </w:r>
+      <w:proofErr w:type="spellEnd"/>
+      <w:r>
+        <w:t>, Batch Size 32, Learning Rate: 1e-03</w:t>
+      </w:r>
+    </w:p>
+    <w:p>
+      <w:pPr>
+        <w:jc w:val="center"/>
+      </w:pPr>
+      <w:r>
+        <w:drawing>
+          <wp:inline distT="0" distB="0" distL="0" distR="0" wp14:anchorId="49286499" wp14:editId="635696BF">
+            <wp:extent cx="5943600" cy="2570480"/>
+            <wp:effectExtent l="0" t="0" r="0" b="1270"/>
+            <wp:docPr id="453486122" name="Picture 1"/>
+            <wp:cNvGraphicFramePr>
+              <a:graphicFrameLocks xmlns:a="http://schemas.openxmlformats.org/drawingml/2006/main" noChangeAspect="1"/>
+            </wp:cNvGraphicFramePr>
+            <a:graphic xmlns:a="http://schemas.openxmlformats.org/drawingml/2006/main">
+              <a:graphicData uri="http://schemas.openxmlformats.org/drawingml/2006/picture">
+                <pic:pic xmlns:pic="http://schemas.openxmlformats.org/drawingml/2006/picture">
+                  <pic:nvPicPr>
+                    <pic:cNvPr id="453486122" name=""/>
+                    <pic:cNvPicPr/>
+                  </pic:nvPicPr>
+                  <pic:blipFill>
+                    <a:blip r:embed="rId10"/>
+                    <a:stretch>
+                      <a:fillRect/>
+                    </a:stretch>
+                  </pic:blipFill>
+                  <pic:spPr>
+                    <a:xfrm>
+                      <a:off x="0" y="0"/>
+                      <a:ext cx="5943600" cy="2570480"/>
+                    </a:xfrm>
+                    <a:prstGeom prst="rect">
+                      <a:avLst/>
+                    </a:prstGeom>
+                  </pic:spPr>
+                </pic:pic>
+              </a:graphicData>
+            </a:graphic>
+          </wp:inline>
+        </w:drawing>
+      </w:r>
+    </w:p>
+    <w:p>
+      <w:pPr>
+        <w:jc w:val="center"/>
+      </w:pPr>
+      <w:r>
+        <w:drawing>
+          <wp:inline distT="0" distB="0" distL="0" distR="0" wp14:anchorId="212037A5" wp14:editId="6B8A01F0">
+            <wp:extent cx="5943600" cy="4658360"/>
+            <wp:effectExtent l="0" t="0" r="0" b="8890"/>
+            <wp:docPr id="1252579396" name="Picture 1"/>
+            <wp:cNvGraphicFramePr>
+              <a:graphicFrameLocks xmlns:a="http://schemas.openxmlformats.org/drawingml/2006/main" noChangeAspect="1"/>
+            </wp:cNvGraphicFramePr>
+            <a:graphic xmlns:a="http://schemas.openxmlformats.org/drawingml/2006/main">
+              <a:graphicData uri="http://schemas.openxmlformats.org/drawingml/2006/picture">
+                <pic:pic xmlns:pic="http://schemas.openxmlformats.org/drawingml/2006/picture">
+                  <pic:nvPicPr>
+                    <pic:cNvPr id="1252579396" name=""/>
+                    <pic:cNvPicPr/>
+                  </pic:nvPicPr>
+                  <pic:blipFill>
+                    <a:blip r:embed="rId11"/>
+                    <a:stretch>
+                      <a:fillRect/>
+                    </a:stretch>
+                  </pic:blipFill>
+                  <pic:spPr>
+                    <a:xfrm>
+                      <a:off x="0" y="0"/>
+                      <a:ext cx="5943600" cy="4658360"/>
+                    </a:xfrm>
+                    <a:prstGeom prst="rect">
+                      <a:avLst/>
+                    </a:prstGeom>
+                  </pic:spPr>
+                </pic:pic>
+              </a:graphicData>
+            </a:graphic>
+          </wp:inline>
+        </w:drawing>
+      </w:r>
+      <w:r>
+        <w:br w:type="page"/>
+      </w:r>
+    </w:p>
+    <w:p>
+      <w:pPr>
+        <w:jc w:val="center"/>
+      </w:pPr>
+      <w:r>
+        <w:lastRenderedPageBreak/>
         <w:t>Batch Size: 32, Learning Rate: 1e-03</w:t>
       </w:r>
     </w:p>
@@ -326,111 +442,6 @@
                 <pic:pic xmlns:pic="http://schemas.openxmlformats.org/drawingml/2006/picture">
                   <pic:nvPicPr>
                     <pic:cNvPr id="152911019" name=""/>
-                    <pic:cNvPicPr/>
-                  </pic:nvPicPr>
-                  <pic:blipFill>
-                    <a:blip r:embed="rId10"/>
-                    <a:stretch>
-                      <a:fillRect/>
-                    </a:stretch>
-                  </pic:blipFill>
-                  <pic:spPr>
-                    <a:xfrm>
-                      <a:off x="0" y="0"/>
-                      <a:ext cx="4105275" cy="5591175"/>
-                    </a:xfrm>
-                    <a:prstGeom prst="rect">
-                      <a:avLst/>
-                    </a:prstGeom>
-                  </pic:spPr>
-                </pic:pic>
-              </a:graphicData>
-            </a:graphic>
-          </wp:inline>
-        </w:drawing>
-      </w:r>
-    </w:p>
-    <w:p>
-      <w:pPr>
-        <w:jc w:val="center"/>
-      </w:pPr>
-      <w:r>
-        <w:rPr>
-          <w:noProof/>
-        </w:rPr>
-        <w:lastRenderedPageBreak/>
-        <w:drawing>
-          <wp:inline distT="0" distB="0" distL="0" distR="0" wp14:anchorId="088F2C49" wp14:editId="77A28FCF">
-            <wp:extent cx="4057650" cy="5591175"/>
-            <wp:effectExtent l="0" t="0" r="0" b="9525"/>
-            <wp:docPr id="1903363867" name="Picture 1"/>
-            <wp:cNvGraphicFramePr>
-              <a:graphicFrameLocks xmlns:a="http://schemas.openxmlformats.org/drawingml/2006/main" noChangeAspect="1"/>
-            </wp:cNvGraphicFramePr>
-            <a:graphic xmlns:a="http://schemas.openxmlformats.org/drawingml/2006/main">
-              <a:graphicData uri="http://schemas.openxmlformats.org/drawingml/2006/picture">
-                <pic:pic xmlns:pic="http://schemas.openxmlformats.org/drawingml/2006/picture">
-                  <pic:nvPicPr>
-                    <pic:cNvPr id="1903363867" name=""/>
-                    <pic:cNvPicPr/>
-                  </pic:nvPicPr>
-                  <pic:blipFill>
-                    <a:blip r:embed="rId11"/>
-                    <a:stretch>
-                      <a:fillRect/>
-                    </a:stretch>
-                  </pic:blipFill>
-                  <pic:spPr>
-                    <a:xfrm>
-                      <a:off x="0" y="0"/>
-                      <a:ext cx="4057650" cy="5591175"/>
-                    </a:xfrm>
-                    <a:prstGeom prst="rect">
-                      <a:avLst/>
-                    </a:prstGeom>
-                  </pic:spPr>
-                </pic:pic>
-              </a:graphicData>
-            </a:graphic>
-          </wp:inline>
-        </w:drawing>
-      </w:r>
-    </w:p>
-    <w:p>
-      <w:r>
-        <w:br w:type="page"/>
-      </w:r>
-    </w:p>
-    <w:p>
-      <w:pPr>
-        <w:jc w:val="center"/>
-      </w:pPr>
-      <w:r>
-        <w:lastRenderedPageBreak/>
-        <w:t>Batch Size: 64, Learning Rate: 1e-03</w:t>
-      </w:r>
-    </w:p>
-    <w:p>
-      <w:pPr>
-        <w:jc w:val="center"/>
-      </w:pPr>
-      <w:r>
-        <w:rPr>
-          <w:noProof/>
-        </w:rPr>
-        <w:drawing>
-          <wp:inline distT="0" distB="0" distL="0" distR="0" wp14:anchorId="754BA3B8" wp14:editId="71D4CDCA">
-            <wp:extent cx="4105275" cy="5591175"/>
-            <wp:effectExtent l="0" t="0" r="9525" b="9525"/>
-            <wp:docPr id="521702696" name="Picture 1"/>
-            <wp:cNvGraphicFramePr>
-              <a:graphicFrameLocks xmlns:a="http://schemas.openxmlformats.org/drawingml/2006/main" noChangeAspect="1"/>
-            </wp:cNvGraphicFramePr>
-            <a:graphic xmlns:a="http://schemas.openxmlformats.org/drawingml/2006/main">
-              <a:graphicData uri="http://schemas.openxmlformats.org/drawingml/2006/picture">
-                <pic:pic xmlns:pic="http://schemas.openxmlformats.org/drawingml/2006/picture">
-                  <pic:nvPicPr>
-                    <pic:cNvPr id="521702696" name=""/>
                     <pic:cNvPicPr/>
                   </pic:nvPicPr>
                   <pic:blipFill>
@@ -465,6 +476,111 @@
         </w:rPr>
         <w:lastRenderedPageBreak/>
         <w:drawing>
+          <wp:inline distT="0" distB="0" distL="0" distR="0" wp14:anchorId="088F2C49" wp14:editId="77A28FCF">
+            <wp:extent cx="4057650" cy="5591175"/>
+            <wp:effectExtent l="0" t="0" r="0" b="9525"/>
+            <wp:docPr id="1903363867" name="Picture 1"/>
+            <wp:cNvGraphicFramePr>
+              <a:graphicFrameLocks xmlns:a="http://schemas.openxmlformats.org/drawingml/2006/main" noChangeAspect="1"/>
+            </wp:cNvGraphicFramePr>
+            <a:graphic xmlns:a="http://schemas.openxmlformats.org/drawingml/2006/main">
+              <a:graphicData uri="http://schemas.openxmlformats.org/drawingml/2006/picture">
+                <pic:pic xmlns:pic="http://schemas.openxmlformats.org/drawingml/2006/picture">
+                  <pic:nvPicPr>
+                    <pic:cNvPr id="1903363867" name=""/>
+                    <pic:cNvPicPr/>
+                  </pic:nvPicPr>
+                  <pic:blipFill>
+                    <a:blip r:embed="rId13"/>
+                    <a:stretch>
+                      <a:fillRect/>
+                    </a:stretch>
+                  </pic:blipFill>
+                  <pic:spPr>
+                    <a:xfrm>
+                      <a:off x="0" y="0"/>
+                      <a:ext cx="4057650" cy="5591175"/>
+                    </a:xfrm>
+                    <a:prstGeom prst="rect">
+                      <a:avLst/>
+                    </a:prstGeom>
+                  </pic:spPr>
+                </pic:pic>
+              </a:graphicData>
+            </a:graphic>
+          </wp:inline>
+        </w:drawing>
+      </w:r>
+    </w:p>
+    <w:p>
+      <w:r>
+        <w:br w:type="page"/>
+      </w:r>
+    </w:p>
+    <w:p>
+      <w:pPr>
+        <w:jc w:val="center"/>
+      </w:pPr>
+      <w:r>
+        <w:lastRenderedPageBreak/>
+        <w:t>Batch Size: 64, Learning Rate: 1e-03</w:t>
+      </w:r>
+    </w:p>
+    <w:p>
+      <w:pPr>
+        <w:jc w:val="center"/>
+      </w:pPr>
+      <w:r>
+        <w:rPr>
+          <w:noProof/>
+        </w:rPr>
+        <w:drawing>
+          <wp:inline distT="0" distB="0" distL="0" distR="0" wp14:anchorId="754BA3B8" wp14:editId="71D4CDCA">
+            <wp:extent cx="4105275" cy="5591175"/>
+            <wp:effectExtent l="0" t="0" r="9525" b="9525"/>
+            <wp:docPr id="521702696" name="Picture 1"/>
+            <wp:cNvGraphicFramePr>
+              <a:graphicFrameLocks xmlns:a="http://schemas.openxmlformats.org/drawingml/2006/main" noChangeAspect="1"/>
+            </wp:cNvGraphicFramePr>
+            <a:graphic xmlns:a="http://schemas.openxmlformats.org/drawingml/2006/main">
+              <a:graphicData uri="http://schemas.openxmlformats.org/drawingml/2006/picture">
+                <pic:pic xmlns:pic="http://schemas.openxmlformats.org/drawingml/2006/picture">
+                  <pic:nvPicPr>
+                    <pic:cNvPr id="521702696" name=""/>
+                    <pic:cNvPicPr/>
+                  </pic:nvPicPr>
+                  <pic:blipFill>
+                    <a:blip r:embed="rId14"/>
+                    <a:stretch>
+                      <a:fillRect/>
+                    </a:stretch>
+                  </pic:blipFill>
+                  <pic:spPr>
+                    <a:xfrm>
+                      <a:off x="0" y="0"/>
+                      <a:ext cx="4105275" cy="5591175"/>
+                    </a:xfrm>
+                    <a:prstGeom prst="rect">
+                      <a:avLst/>
+                    </a:prstGeom>
+                  </pic:spPr>
+                </pic:pic>
+              </a:graphicData>
+            </a:graphic>
+          </wp:inline>
+        </w:drawing>
+      </w:r>
+    </w:p>
+    <w:p>
+      <w:pPr>
+        <w:jc w:val="center"/>
+      </w:pPr>
+      <w:r>
+        <w:rPr>
+          <w:noProof/>
+        </w:rPr>
+        <w:lastRenderedPageBreak/>
+        <w:drawing>
           <wp:inline distT="0" distB="0" distL="0" distR="0" wp14:anchorId="1F5C7296" wp14:editId="38A4B005">
             <wp:extent cx="4057650" cy="5591175"/>
             <wp:effectExtent l="0" t="0" r="0" b="9525"/>
@@ -480,7 +596,7 @@
                     <pic:cNvPicPr/>
                   </pic:nvPicPr>
                   <pic:blipFill>
-                    <a:blip r:embed="rId13"/>
+                    <a:blip r:embed="rId15"/>
                     <a:stretch>
                       <a:fillRect/>
                     </a:stretch>
@@ -1114,6 +1230,7 @@
   <w:style w:type="character" w:default="1" w:styleId="DefaultParagraphFont">
     <w:name w:val="Default Paragraph Font"/>
     <w:uiPriority w:val="1"/>
+    <w:semiHidden/>
     <w:unhideWhenUsed/>
   </w:style>
   <w:style w:type="table" w:default="1" w:styleId="TableNormal">

</xml_diff>

<commit_message>
Made some annotations with the main_dataset + some plot visualization
[1] Changed some data in the CSV to make slicing easier
[2] Added the plot for the train and validation accuracy in the word file
[3] Finished training the resnet_50_model_32_0.0001.pth model
</commit_message>
<xml_diff>
--- a/VIsualizing the learning rates.docx
+++ b/VIsualizing the learning rates.docx
@@ -316,11 +316,9 @@
         <w:lastRenderedPageBreak/>
         <w:t xml:space="preserve">VGG19 Transfer </w:t>
       </w:r>
-      <w:proofErr w:type="spellStart"/>
-      <w:r>
-        <w:t>Learing</w:t>
-      </w:r>
-      <w:proofErr w:type="spellEnd"/>
+      <w:r>
+        <w:t>Learning</w:t>
+      </w:r>
       <w:r>
         <w:t>, Batch Size 32, Learning Rate: 1e-03</w:t>
       </w:r>
@@ -330,6 +328,9 @@
         <w:jc w:val="center"/>
       </w:pPr>
       <w:r>
+        <w:rPr>
+          <w:noProof/>
+        </w:rPr>
         <w:drawing>
           <wp:inline distT="0" distB="0" distL="0" distR="0" wp14:anchorId="49286499" wp14:editId="635696BF">
             <wp:extent cx="5943600" cy="2570480"/>
@@ -372,6 +373,9 @@
         <w:jc w:val="center"/>
       </w:pPr>
       <w:r>
+        <w:rPr>
+          <w:noProof/>
+        </w:rPr>
         <w:drawing>
           <wp:inline distT="0" distB="0" distL="0" distR="0" wp14:anchorId="212037A5" wp14:editId="6B8A01F0">
             <wp:extent cx="5943600" cy="4658360"/>
@@ -418,22 +422,19 @@
       </w:pPr>
       <w:r>
         <w:lastRenderedPageBreak/>
-        <w:t>Batch Size: 32, Learning Rate: 1e-03</w:t>
-      </w:r>
-    </w:p>
-    <w:p>
-      <w:pPr>
-        <w:jc w:val="center"/>
-      </w:pPr>
-      <w:r>
-        <w:rPr>
-          <w:noProof/>
-        </w:rPr>
+        <w:t>VGG19 Model, Batch Size 32, LR: 1e-03</w:t>
+      </w:r>
+    </w:p>
+    <w:p>
+      <w:pPr>
+        <w:jc w:val="center"/>
+      </w:pPr>
+      <w:r>
         <w:drawing>
-          <wp:inline distT="0" distB="0" distL="0" distR="0" wp14:anchorId="60D574B4" wp14:editId="77EAFB93">
-            <wp:extent cx="4105275" cy="5591175"/>
-            <wp:effectExtent l="0" t="0" r="9525" b="9525"/>
-            <wp:docPr id="152911019" name="Picture 1"/>
+          <wp:inline distT="0" distB="0" distL="0" distR="0" wp14:anchorId="42A85E68" wp14:editId="503A8B94">
+            <wp:extent cx="4133850" cy="5591175"/>
+            <wp:effectExtent l="0" t="0" r="0" b="9525"/>
+            <wp:docPr id="1015655885" name="Picture 1"/>
             <wp:cNvGraphicFramePr>
               <a:graphicFrameLocks xmlns:a="http://schemas.openxmlformats.org/drawingml/2006/main" noChangeAspect="1"/>
             </wp:cNvGraphicFramePr>
@@ -441,7 +442,7 @@
               <a:graphicData uri="http://schemas.openxmlformats.org/drawingml/2006/picture">
                 <pic:pic xmlns:pic="http://schemas.openxmlformats.org/drawingml/2006/picture">
                   <pic:nvPicPr>
-                    <pic:cNvPr id="152911019" name=""/>
+                    <pic:cNvPr id="1015655885" name=""/>
                     <pic:cNvPicPr/>
                   </pic:nvPicPr>
                   <pic:blipFill>
@@ -453,7 +454,7 @@
                   <pic:spPr>
                     <a:xfrm>
                       <a:off x="0" y="0"/>
-                      <a:ext cx="4105275" cy="5591175"/>
+                      <a:ext cx="4133850" cy="5591175"/>
                     </a:xfrm>
                     <a:prstGeom prst="rect">
                       <a:avLst/>
@@ -471,15 +472,12 @@
         <w:jc w:val="center"/>
       </w:pPr>
       <w:r>
-        <w:rPr>
-          <w:noProof/>
-        </w:rPr>
         <w:lastRenderedPageBreak/>
         <w:drawing>
-          <wp:inline distT="0" distB="0" distL="0" distR="0" wp14:anchorId="088F2C49" wp14:editId="77A28FCF">
+          <wp:inline distT="0" distB="0" distL="0" distR="0" wp14:anchorId="45C28A00" wp14:editId="5334FE3C">
             <wp:extent cx="4057650" cy="5591175"/>
             <wp:effectExtent l="0" t="0" r="0" b="9525"/>
-            <wp:docPr id="1903363867" name="Picture 1"/>
+            <wp:docPr id="1835517757" name="Picture 1"/>
             <wp:cNvGraphicFramePr>
               <a:graphicFrameLocks xmlns:a="http://schemas.openxmlformats.org/drawingml/2006/main" noChangeAspect="1"/>
             </wp:cNvGraphicFramePr>
@@ -487,7 +485,7 @@
               <a:graphicData uri="http://schemas.openxmlformats.org/drawingml/2006/picture">
                 <pic:pic xmlns:pic="http://schemas.openxmlformats.org/drawingml/2006/picture">
                   <pic:nvPicPr>
-                    <pic:cNvPr id="1903363867" name=""/>
+                    <pic:cNvPr id="1835517757" name=""/>
                     <pic:cNvPicPr/>
                   </pic:nvPicPr>
                   <pic:blipFill>
@@ -523,7 +521,7 @@
       </w:pPr>
       <w:r>
         <w:lastRenderedPageBreak/>
-        <w:t>Batch Size: 64, Learning Rate: 1e-03</w:t>
+        <w:t>Batch Size: 32, Learning Rate: 1e-03</w:t>
       </w:r>
     </w:p>
     <w:p>
@@ -535,10 +533,10 @@
           <w:noProof/>
         </w:rPr>
         <w:drawing>
-          <wp:inline distT="0" distB="0" distL="0" distR="0" wp14:anchorId="754BA3B8" wp14:editId="71D4CDCA">
+          <wp:inline distT="0" distB="0" distL="0" distR="0" wp14:anchorId="60D574B4" wp14:editId="77EAFB93">
             <wp:extent cx="4105275" cy="5591175"/>
             <wp:effectExtent l="0" t="0" r="9525" b="9525"/>
-            <wp:docPr id="521702696" name="Picture 1"/>
+            <wp:docPr id="152911019" name="Picture 1"/>
             <wp:cNvGraphicFramePr>
               <a:graphicFrameLocks xmlns:a="http://schemas.openxmlformats.org/drawingml/2006/main" noChangeAspect="1"/>
             </wp:cNvGraphicFramePr>
@@ -546,7 +544,7 @@
               <a:graphicData uri="http://schemas.openxmlformats.org/drawingml/2006/picture">
                 <pic:pic xmlns:pic="http://schemas.openxmlformats.org/drawingml/2006/picture">
                   <pic:nvPicPr>
-                    <pic:cNvPr id="521702696" name=""/>
+                    <pic:cNvPr id="152911019" name=""/>
                     <pic:cNvPicPr/>
                   </pic:nvPicPr>
                   <pic:blipFill>
@@ -581,6 +579,111 @@
         </w:rPr>
         <w:lastRenderedPageBreak/>
         <w:drawing>
+          <wp:inline distT="0" distB="0" distL="0" distR="0" wp14:anchorId="088F2C49" wp14:editId="77A28FCF">
+            <wp:extent cx="4057650" cy="5591175"/>
+            <wp:effectExtent l="0" t="0" r="0" b="9525"/>
+            <wp:docPr id="1903363867" name="Picture 1"/>
+            <wp:cNvGraphicFramePr>
+              <a:graphicFrameLocks xmlns:a="http://schemas.openxmlformats.org/drawingml/2006/main" noChangeAspect="1"/>
+            </wp:cNvGraphicFramePr>
+            <a:graphic xmlns:a="http://schemas.openxmlformats.org/drawingml/2006/main">
+              <a:graphicData uri="http://schemas.openxmlformats.org/drawingml/2006/picture">
+                <pic:pic xmlns:pic="http://schemas.openxmlformats.org/drawingml/2006/picture">
+                  <pic:nvPicPr>
+                    <pic:cNvPr id="1903363867" name=""/>
+                    <pic:cNvPicPr/>
+                  </pic:nvPicPr>
+                  <pic:blipFill>
+                    <a:blip r:embed="rId15"/>
+                    <a:stretch>
+                      <a:fillRect/>
+                    </a:stretch>
+                  </pic:blipFill>
+                  <pic:spPr>
+                    <a:xfrm>
+                      <a:off x="0" y="0"/>
+                      <a:ext cx="4057650" cy="5591175"/>
+                    </a:xfrm>
+                    <a:prstGeom prst="rect">
+                      <a:avLst/>
+                    </a:prstGeom>
+                  </pic:spPr>
+                </pic:pic>
+              </a:graphicData>
+            </a:graphic>
+          </wp:inline>
+        </w:drawing>
+      </w:r>
+    </w:p>
+    <w:p>
+      <w:r>
+        <w:br w:type="page"/>
+      </w:r>
+    </w:p>
+    <w:p>
+      <w:pPr>
+        <w:jc w:val="center"/>
+      </w:pPr>
+      <w:r>
+        <w:lastRenderedPageBreak/>
+        <w:t>Batch Size: 64, Learning Rate: 1e-03</w:t>
+      </w:r>
+    </w:p>
+    <w:p>
+      <w:pPr>
+        <w:jc w:val="center"/>
+      </w:pPr>
+      <w:r>
+        <w:rPr>
+          <w:noProof/>
+        </w:rPr>
+        <w:drawing>
+          <wp:inline distT="0" distB="0" distL="0" distR="0" wp14:anchorId="754BA3B8" wp14:editId="71D4CDCA">
+            <wp:extent cx="4105275" cy="5591175"/>
+            <wp:effectExtent l="0" t="0" r="9525" b="9525"/>
+            <wp:docPr id="521702696" name="Picture 1"/>
+            <wp:cNvGraphicFramePr>
+              <a:graphicFrameLocks xmlns:a="http://schemas.openxmlformats.org/drawingml/2006/main" noChangeAspect="1"/>
+            </wp:cNvGraphicFramePr>
+            <a:graphic xmlns:a="http://schemas.openxmlformats.org/drawingml/2006/main">
+              <a:graphicData uri="http://schemas.openxmlformats.org/drawingml/2006/picture">
+                <pic:pic xmlns:pic="http://schemas.openxmlformats.org/drawingml/2006/picture">
+                  <pic:nvPicPr>
+                    <pic:cNvPr id="521702696" name=""/>
+                    <pic:cNvPicPr/>
+                  </pic:nvPicPr>
+                  <pic:blipFill>
+                    <a:blip r:embed="rId16"/>
+                    <a:stretch>
+                      <a:fillRect/>
+                    </a:stretch>
+                  </pic:blipFill>
+                  <pic:spPr>
+                    <a:xfrm>
+                      <a:off x="0" y="0"/>
+                      <a:ext cx="4105275" cy="5591175"/>
+                    </a:xfrm>
+                    <a:prstGeom prst="rect">
+                      <a:avLst/>
+                    </a:prstGeom>
+                  </pic:spPr>
+                </pic:pic>
+              </a:graphicData>
+            </a:graphic>
+          </wp:inline>
+        </w:drawing>
+      </w:r>
+    </w:p>
+    <w:p>
+      <w:pPr>
+        <w:jc w:val="center"/>
+      </w:pPr>
+      <w:r>
+        <w:rPr>
+          <w:noProof/>
+        </w:rPr>
+        <w:lastRenderedPageBreak/>
+        <w:drawing>
           <wp:inline distT="0" distB="0" distL="0" distR="0" wp14:anchorId="1F5C7296" wp14:editId="38A4B005">
             <wp:extent cx="4057650" cy="5591175"/>
             <wp:effectExtent l="0" t="0" r="0" b="9525"/>
@@ -596,7 +699,7 @@
                     <pic:cNvPicPr/>
                   </pic:nvPicPr>
                   <pic:blipFill>
-                    <a:blip r:embed="rId15"/>
+                    <a:blip r:embed="rId17"/>
                     <a:stretch>
                       <a:fillRect/>
                     </a:stretch>

</xml_diff>

<commit_message>
Made some changes with the file structure.
[1] Will redo training due to a using annotated photos in the validation dataset.
</commit_message>
<xml_diff>
--- a/VIsualizing the learning rates.docx
+++ b/VIsualizing the learning rates.docx
@@ -2,6 +2,26 @@
 <file path=word/document.xml><?xml version="1.0" encoding="utf-8"?>
 <w:document xmlns:wpc="http://schemas.microsoft.com/office/word/2010/wordprocessingCanvas" xmlns:cx="http://schemas.microsoft.com/office/drawing/2014/chartex" xmlns:cx1="http://schemas.microsoft.com/office/drawing/2015/9/8/chartex" xmlns:cx2="http://schemas.microsoft.com/office/drawing/2015/10/21/chartex" xmlns:cx3="http://schemas.microsoft.com/office/drawing/2016/5/9/chartex" xmlns:cx4="http://schemas.microsoft.com/office/drawing/2016/5/10/chartex" xmlns:cx5="http://schemas.microsoft.com/office/drawing/2016/5/11/chartex" xmlns:cx6="http://schemas.microsoft.com/office/drawing/2016/5/12/chartex" xmlns:cx7="http://schemas.microsoft.com/office/drawing/2016/5/13/chartex" xmlns:cx8="http://schemas.microsoft.com/office/drawing/2016/5/14/chartex" xmlns:mc="http://schemas.openxmlformats.org/markup-compatibility/2006" xmlns:aink="http://schemas.microsoft.com/office/drawing/2016/ink" xmlns:am3d="http://schemas.microsoft.com/office/drawing/2017/model3d" xmlns:o="urn:schemas-microsoft-com:office:office" xmlns:oel="http://schemas.microsoft.com/office/2019/extlst" xmlns:r="http://schemas.openxmlformats.org/officeDocument/2006/relationships" xmlns:m="http://schemas.openxmlformats.org/officeDocument/2006/math" xmlns:v="urn:schemas-microsoft-com:vml" xmlns:wp14="http://schemas.microsoft.com/office/word/2010/wordprocessingDrawing" xmlns:wp="http://schemas.openxmlformats.org/drawingml/2006/wordprocessingDrawing" xmlns:w10="urn:schemas-microsoft-com:office:word" xmlns:w="http://schemas.openxmlformats.org/wordprocessingml/2006/main" xmlns:w14="http://schemas.microsoft.com/office/word/2010/wordml" xmlns:w15="http://schemas.microsoft.com/office/word/2012/wordml" xmlns:w16cex="http://schemas.microsoft.com/office/word/2018/wordml/cex" xmlns:w16cid="http://schemas.microsoft.com/office/word/2016/wordml/cid" xmlns:w16="http://schemas.microsoft.com/office/word/2018/wordml" xmlns:w16du="http://schemas.microsoft.com/office/word/2023/wordml/word16du" xmlns:w16sdtdh="http://schemas.microsoft.com/office/word/2020/wordml/sdtdatahash" xmlns:w16sdtfl="http://schemas.microsoft.com/office/word/2024/wordml/sdtformatlock" xmlns:w16se="http://schemas.microsoft.com/office/word/2015/wordml/symex" xmlns:wpg="http://schemas.microsoft.com/office/word/2010/wordprocessingGroup" xmlns:wpi="http://schemas.microsoft.com/office/word/2010/wordprocessingInk" xmlns:wne="http://schemas.microsoft.com/office/word/2006/wordml" xmlns:wps="http://schemas.microsoft.com/office/word/2010/wordprocessingShape" mc:Ignorable="w14 w15 w16se w16cid w16 w16cex w16sdtdh w16sdtfl w16du wp14">
   <w:body>
+    <w:p>
+      <w:pPr>
+        <w:jc w:val="center"/>
+        <w:rPr>
+          <w:b/>
+          <w:bCs/>
+          <w:sz w:val="26"/>
+          <w:szCs w:val="26"/>
+        </w:rPr>
+      </w:pPr>
+      <w:r>
+        <w:rPr>
+          <w:b/>
+          <w:bCs/>
+          <w:sz w:val="26"/>
+          <w:szCs w:val="26"/>
+        </w:rPr>
+        <w:t>GiMaTag CNN Banana Classifier</w:t>
+      </w:r>
+    </w:p>
     <w:p>
       <w:pPr>
         <w:jc w:val="center"/>
@@ -110,7 +130,30 @@
       <w:pPr>
         <w:jc w:val="center"/>
       </w:pPr>
-      <w:r>
+    </w:p>
+    <w:p>
+      <w:r>
+        <w:br w:type="page"/>
+      </w:r>
+    </w:p>
+    <w:p>
+      <w:pPr>
+        <w:jc w:val="center"/>
+        <w:rPr>
+          <w:b/>
+          <w:bCs/>
+          <w:sz w:val="26"/>
+          <w:szCs w:val="26"/>
+        </w:rPr>
+      </w:pPr>
+      <w:r>
+        <w:rPr>
+          <w:b/>
+          <w:bCs/>
+          <w:sz w:val="26"/>
+          <w:szCs w:val="26"/>
+        </w:rPr>
+        <w:lastRenderedPageBreak/>
         <w:t>After Fine-Tuning</w:t>
       </w:r>
     </w:p>
@@ -122,7 +165,6 @@
         <w:rPr>
           <w:noProof/>
         </w:rPr>
-        <w:lastRenderedPageBreak/>
         <w:drawing>
           <wp:inline distT="0" distB="0" distL="0" distR="0" wp14:anchorId="4D6E7D96" wp14:editId="22D4CFC4">
             <wp:extent cx="4086225" cy="5591175"/>
@@ -211,15 +253,12 @@
         <w:jc w:val="center"/>
       </w:pPr>
       <w:r>
-        <w:rPr>
-          <w:noProof/>
-        </w:rPr>
         <w:lastRenderedPageBreak/>
         <w:drawing>
-          <wp:inline distT="0" distB="0" distL="0" distR="0" wp14:anchorId="798C065F" wp14:editId="338EF4CD">
-            <wp:extent cx="5943600" cy="4590415"/>
-            <wp:effectExtent l="0" t="0" r="0" b="635"/>
-            <wp:docPr id="1038060862" name="Picture 1"/>
+          <wp:inline distT="0" distB="0" distL="0" distR="0" wp14:anchorId="2C606420" wp14:editId="6C3D0100">
+            <wp:extent cx="5943600" cy="4499610"/>
+            <wp:effectExtent l="0" t="0" r="0" b="0"/>
+            <wp:docPr id="1375981920" name="Picture 1"/>
             <wp:cNvGraphicFramePr>
               <a:graphicFrameLocks xmlns:a="http://schemas.openxmlformats.org/drawingml/2006/main" noChangeAspect="1"/>
             </wp:cNvGraphicFramePr>
@@ -227,7 +266,7 @@
               <a:graphicData uri="http://schemas.openxmlformats.org/drawingml/2006/picture">
                 <pic:pic xmlns:pic="http://schemas.openxmlformats.org/drawingml/2006/picture">
                   <pic:nvPicPr>
-                    <pic:cNvPr id="1038060862" name=""/>
+                    <pic:cNvPr id="1375981920" name=""/>
                     <pic:cNvPicPr/>
                   </pic:nvPicPr>
                   <pic:blipFill>
@@ -239,7 +278,7 @@
                   <pic:spPr>
                     <a:xfrm>
                       <a:off x="0" y="0"/>
-                      <a:ext cx="5943600" cy="4590415"/>
+                      <a:ext cx="5943600" cy="4499610"/>
                     </a:xfrm>
                     <a:prstGeom prst="rect">
                       <a:avLst/>
@@ -261,13 +300,13 @@
       </w:pPr>
       <w:r>
         <w:rPr>
-          <w:noProof/>
+          <w:lang w:val="en-US"/>
         </w:rPr>
         <w:drawing>
-          <wp:inline distT="0" distB="0" distL="0" distR="0" wp14:anchorId="5B81AC18" wp14:editId="59CB720F">
-            <wp:extent cx="5943600" cy="2352040"/>
-            <wp:effectExtent l="0" t="0" r="0" b="0"/>
-            <wp:docPr id="162933035" name="Picture 1"/>
+          <wp:inline distT="0" distB="0" distL="0" distR="0" wp14:anchorId="71F47842" wp14:editId="5CAF1D00">
+            <wp:extent cx="5943600" cy="2564765"/>
+            <wp:effectExtent l="0" t="0" r="0" b="6985"/>
+            <wp:docPr id="458975520" name="Picture 1"/>
             <wp:cNvGraphicFramePr>
               <a:graphicFrameLocks xmlns:a="http://schemas.openxmlformats.org/drawingml/2006/main" noChangeAspect="1"/>
             </wp:cNvGraphicFramePr>
@@ -275,7 +314,7 @@
               <a:graphicData uri="http://schemas.openxmlformats.org/drawingml/2006/picture">
                 <pic:pic xmlns:pic="http://schemas.openxmlformats.org/drawingml/2006/picture">
                   <pic:nvPicPr>
-                    <pic:cNvPr id="162933035" name=""/>
+                    <pic:cNvPr id="458975520" name=""/>
                     <pic:cNvPicPr/>
                   </pic:nvPicPr>
                   <pic:blipFill>
@@ -287,7 +326,7 @@
                   <pic:spPr>
                     <a:xfrm>
                       <a:off x="0" y="0"/>
-                      <a:ext cx="5943600" cy="2352040"/>
+                      <a:ext cx="5943600" cy="2564765"/>
                     </a:xfrm>
                     <a:prstGeom prst="rect">
                       <a:avLst/>
@@ -311,16 +350,48 @@
     <w:p>
       <w:pPr>
         <w:jc w:val="center"/>
-      </w:pPr>
-      <w:r>
+        <w:rPr>
+          <w:b/>
+          <w:bCs/>
+          <w:sz w:val="26"/>
+          <w:szCs w:val="26"/>
+        </w:rPr>
+      </w:pPr>
+      <w:r>
+        <w:rPr>
+          <w:b/>
+          <w:bCs/>
+          <w:sz w:val="26"/>
+          <w:szCs w:val="26"/>
+        </w:rPr>
         <w:lastRenderedPageBreak/>
         <w:t xml:space="preserve">VGG19 Transfer </w:t>
       </w:r>
       <w:r>
+        <w:rPr>
+          <w:b/>
+          <w:bCs/>
+          <w:sz w:val="26"/>
+          <w:szCs w:val="26"/>
+        </w:rPr>
         <w:t>Learning</w:t>
       </w:r>
       <w:r>
-        <w:t>, Batch Size 32, Learning Rate: 1e-03</w:t>
+        <w:rPr>
+          <w:b/>
+          <w:bCs/>
+          <w:sz w:val="26"/>
+          <w:szCs w:val="26"/>
+        </w:rPr>
+        <w:t xml:space="preserve"> Model</w:t>
+      </w:r>
+    </w:p>
+    <w:p>
+      <w:pPr>
+        <w:jc w:val="center"/>
+      </w:pPr>
+      <w:r>
+        <w:t>Batch Size 32, Learning Rate: 1e-03</w:t>
       </w:r>
     </w:p>
     <w:p>
@@ -421,15 +492,10 @@
         <w:jc w:val="center"/>
       </w:pPr>
       <w:r>
+        <w:rPr>
+          <w:noProof/>
+        </w:rPr>
         <w:lastRenderedPageBreak/>
-        <w:t>VGG19 Model, Batch Size 32, LR: 1e-03</w:t>
-      </w:r>
-    </w:p>
-    <w:p>
-      <w:pPr>
-        <w:jc w:val="center"/>
-      </w:pPr>
-      <w:r>
         <w:drawing>
           <wp:inline distT="0" distB="0" distL="0" distR="0" wp14:anchorId="42A85E68" wp14:editId="503A8B94">
             <wp:extent cx="4133850" cy="5591175"/>
@@ -472,6 +538,9 @@
         <w:jc w:val="center"/>
       </w:pPr>
       <w:r>
+        <w:rPr>
+          <w:noProof/>
+        </w:rPr>
         <w:lastRenderedPageBreak/>
         <w:drawing>
           <wp:inline distT="0" distB="0" distL="0" distR="0" wp14:anchorId="45C28A00" wp14:editId="5334FE3C">
@@ -518,25 +587,47 @@
     <w:p>
       <w:pPr>
         <w:jc w:val="center"/>
-      </w:pPr>
-      <w:r>
+        <w:rPr>
+          <w:b/>
+          <w:bCs/>
+          <w:sz w:val="26"/>
+          <w:szCs w:val="26"/>
+        </w:rPr>
+      </w:pPr>
+      <w:r>
+        <w:rPr>
+          <w:b/>
+          <w:bCs/>
+          <w:sz w:val="26"/>
+          <w:szCs w:val="26"/>
+        </w:rPr>
         <w:lastRenderedPageBreak/>
-        <w:t>Batch Size: 32, Learning Rate: 1e-03</w:t>
-      </w:r>
-    </w:p>
-    <w:p>
-      <w:pPr>
-        <w:jc w:val="center"/>
-      </w:pPr>
-      <w:r>
-        <w:rPr>
-          <w:noProof/>
-        </w:rPr>
+        <w:t>ResNet50 Transfer Learning Model</w:t>
+      </w:r>
+    </w:p>
+    <w:p>
+      <w:pPr>
+        <w:jc w:val="center"/>
+      </w:pPr>
+      <w:r>
+        <w:t>Batch Size: 128, Learning Rate: 3e-04</w:t>
+      </w:r>
+    </w:p>
+    <w:p>
+      <w:pPr>
+        <w:jc w:val="center"/>
+      </w:pPr>
+    </w:p>
+    <w:p>
+      <w:pPr>
+        <w:jc w:val="center"/>
+      </w:pPr>
+      <w:r>
         <w:drawing>
-          <wp:inline distT="0" distB="0" distL="0" distR="0" wp14:anchorId="60D574B4" wp14:editId="77EAFB93">
-            <wp:extent cx="4105275" cy="5591175"/>
-            <wp:effectExtent l="0" t="0" r="9525" b="9525"/>
-            <wp:docPr id="152911019" name="Picture 1"/>
+          <wp:inline distT="0" distB="0" distL="0" distR="0" wp14:anchorId="27134CD3" wp14:editId="6D2C823C">
+            <wp:extent cx="5943600" cy="2490470"/>
+            <wp:effectExtent l="0" t="0" r="0" b="5080"/>
+            <wp:docPr id="1465458994" name="Picture 1"/>
             <wp:cNvGraphicFramePr>
               <a:graphicFrameLocks xmlns:a="http://schemas.openxmlformats.org/drawingml/2006/main" noChangeAspect="1"/>
             </wp:cNvGraphicFramePr>
@@ -544,7 +635,7 @@
               <a:graphicData uri="http://schemas.openxmlformats.org/drawingml/2006/picture">
                 <pic:pic xmlns:pic="http://schemas.openxmlformats.org/drawingml/2006/picture">
                   <pic:nvPicPr>
-                    <pic:cNvPr id="152911019" name=""/>
+                    <pic:cNvPr id="1465458994" name=""/>
                     <pic:cNvPicPr/>
                   </pic:nvPicPr>
                   <pic:blipFill>
@@ -556,7 +647,7 @@
                   <pic:spPr>
                     <a:xfrm>
                       <a:off x="0" y="0"/>
-                      <a:ext cx="4105275" cy="5591175"/>
+                      <a:ext cx="5943600" cy="2490470"/>
                     </a:xfrm>
                     <a:prstGeom prst="rect">
                       <a:avLst/>
@@ -574,15 +665,11 @@
         <w:jc w:val="center"/>
       </w:pPr>
       <w:r>
-        <w:rPr>
-          <w:noProof/>
-        </w:rPr>
-        <w:lastRenderedPageBreak/>
         <w:drawing>
-          <wp:inline distT="0" distB="0" distL="0" distR="0" wp14:anchorId="088F2C49" wp14:editId="77A28FCF">
-            <wp:extent cx="4057650" cy="5591175"/>
-            <wp:effectExtent l="0" t="0" r="0" b="9525"/>
-            <wp:docPr id="1903363867" name="Picture 1"/>
+          <wp:inline distT="0" distB="0" distL="0" distR="0" wp14:anchorId="559ECB50" wp14:editId="64751FE8">
+            <wp:extent cx="5943600" cy="4499610"/>
+            <wp:effectExtent l="0" t="0" r="0" b="0"/>
+            <wp:docPr id="896997774" name="Picture 1"/>
             <wp:cNvGraphicFramePr>
               <a:graphicFrameLocks xmlns:a="http://schemas.openxmlformats.org/drawingml/2006/main" noChangeAspect="1"/>
             </wp:cNvGraphicFramePr>
@@ -590,7 +677,7 @@
               <a:graphicData uri="http://schemas.openxmlformats.org/drawingml/2006/picture">
                 <pic:pic xmlns:pic="http://schemas.openxmlformats.org/drawingml/2006/picture">
                   <pic:nvPicPr>
-                    <pic:cNvPr id="1903363867" name=""/>
+                    <pic:cNvPr id="896997774" name=""/>
                     <pic:cNvPicPr/>
                   </pic:nvPicPr>
                   <pic:blipFill>
@@ -602,7 +689,7 @@
                   <pic:spPr>
                     <a:xfrm>
                       <a:off x="0" y="0"/>
-                      <a:ext cx="4057650" cy="5591175"/>
+                      <a:ext cx="5943600" cy="4499610"/>
                     </a:xfrm>
                     <a:prstGeom prst="rect">
                       <a:avLst/>
@@ -616,32 +703,16 @@
       </w:r>
     </w:p>
     <w:p>
-      <w:r>
-        <w:br w:type="page"/>
-      </w:r>
-    </w:p>
-    <w:p>
       <w:pPr>
         <w:jc w:val="center"/>
       </w:pPr>
       <w:r>
         <w:lastRenderedPageBreak/>
-        <w:t>Batch Size: 64, Learning Rate: 1e-03</w:t>
-      </w:r>
-    </w:p>
-    <w:p>
-      <w:pPr>
-        <w:jc w:val="center"/>
-      </w:pPr>
-      <w:r>
-        <w:rPr>
-          <w:noProof/>
-        </w:rPr>
         <w:drawing>
-          <wp:inline distT="0" distB="0" distL="0" distR="0" wp14:anchorId="754BA3B8" wp14:editId="71D4CDCA">
+          <wp:inline distT="0" distB="0" distL="0" distR="0" wp14:anchorId="498F1C14" wp14:editId="1235184A">
             <wp:extent cx="4105275" cy="5591175"/>
             <wp:effectExtent l="0" t="0" r="9525" b="9525"/>
-            <wp:docPr id="521702696" name="Picture 1"/>
+            <wp:docPr id="2124372009" name="Picture 1"/>
             <wp:cNvGraphicFramePr>
               <a:graphicFrameLocks xmlns:a="http://schemas.openxmlformats.org/drawingml/2006/main" noChangeAspect="1"/>
             </wp:cNvGraphicFramePr>
@@ -649,7 +720,7 @@
               <a:graphicData uri="http://schemas.openxmlformats.org/drawingml/2006/picture">
                 <pic:pic xmlns:pic="http://schemas.openxmlformats.org/drawingml/2006/picture">
                   <pic:nvPicPr>
-                    <pic:cNvPr id="521702696" name=""/>
+                    <pic:cNvPr id="2124372009" name=""/>
                     <pic:cNvPicPr/>
                   </pic:nvPicPr>
                   <pic:blipFill>
@@ -679,15 +750,12 @@
         <w:jc w:val="center"/>
       </w:pPr>
       <w:r>
-        <w:rPr>
-          <w:noProof/>
-        </w:rPr>
         <w:lastRenderedPageBreak/>
         <w:drawing>
-          <wp:inline distT="0" distB="0" distL="0" distR="0" wp14:anchorId="1F5C7296" wp14:editId="38A4B005">
-            <wp:extent cx="4057650" cy="5591175"/>
+          <wp:inline distT="0" distB="0" distL="0" distR="0" wp14:anchorId="6C8B328C" wp14:editId="331F1028">
+            <wp:extent cx="4133850" cy="5591175"/>
             <wp:effectExtent l="0" t="0" r="0" b="9525"/>
-            <wp:docPr id="1984584044" name="Picture 1"/>
+            <wp:docPr id="1496841235" name="Picture 1"/>
             <wp:cNvGraphicFramePr>
               <a:graphicFrameLocks xmlns:a="http://schemas.openxmlformats.org/drawingml/2006/main" noChangeAspect="1"/>
             </wp:cNvGraphicFramePr>
@@ -695,7 +763,7 @@
               <a:graphicData uri="http://schemas.openxmlformats.org/drawingml/2006/picture">
                 <pic:pic xmlns:pic="http://schemas.openxmlformats.org/drawingml/2006/picture">
                   <pic:nvPicPr>
-                    <pic:cNvPr id="1984584044" name=""/>
+                    <pic:cNvPr id="1496841235" name=""/>
                     <pic:cNvPicPr/>
                   </pic:nvPicPr>
                   <pic:blipFill>
@@ -707,7 +775,7 @@
                   <pic:spPr>
                     <a:xfrm>
                       <a:off x="0" y="0"/>
-                      <a:ext cx="4057650" cy="5591175"/>
+                      <a:ext cx="4133850" cy="5591175"/>
                     </a:xfrm>
                     <a:prstGeom prst="rect">
                       <a:avLst/>

</xml_diff>

<commit_message>
Studied the architecture of the GiMaTag, VGG19, and ResNet50 models.
[1] Got the number of train, test, and validation images
[2] Got the storage needed for each dataset
[3] Studied the different archirectures of VGG19's dense feature maps and ResNet50's loops,  skip-connections, and projection layers.
</commit_message>
<xml_diff>
--- a/VIsualizing the learning rates.docx
+++ b/VIsualizing the learning rates.docx
@@ -12,6 +12,7 @@
           <w:szCs w:val="26"/>
         </w:rPr>
       </w:pPr>
+      <w:proofErr w:type="spellStart"/>
       <w:r>
         <w:rPr>
           <w:b/>
@@ -19,7 +20,17 @@
           <w:sz w:val="26"/>
           <w:szCs w:val="26"/>
         </w:rPr>
-        <w:t>GiMaTag CNN Banana Classifier</w:t>
+        <w:t>GiMaTag</w:t>
+      </w:r>
+      <w:proofErr w:type="spellEnd"/>
+      <w:r>
+        <w:rPr>
+          <w:b/>
+          <w:bCs/>
+          <w:sz w:val="26"/>
+          <w:szCs w:val="26"/>
+        </w:rPr>
+        <w:t xml:space="preserve"> CNN Banana Classifier</w:t>
       </w:r>
     </w:p>
     <w:p>
@@ -253,6 +264,9 @@
         <w:jc w:val="center"/>
       </w:pPr>
       <w:r>
+        <w:rPr>
+          <w:noProof/>
+        </w:rPr>
         <w:lastRenderedPageBreak/>
         <w:drawing>
           <wp:inline distT="0" distB="0" distL="0" distR="0" wp14:anchorId="2C606420" wp14:editId="6C3D0100">
@@ -300,6 +314,7 @@
       </w:pPr>
       <w:r>
         <w:rPr>
+          <w:noProof/>
           <w:lang w:val="en-US"/>
         </w:rPr>
         <w:drawing>
@@ -623,6 +638,9 @@
         <w:jc w:val="center"/>
       </w:pPr>
       <w:r>
+        <w:rPr>
+          <w:noProof/>
+        </w:rPr>
         <w:drawing>
           <wp:inline distT="0" distB="0" distL="0" distR="0" wp14:anchorId="27134CD3" wp14:editId="6D2C823C">
             <wp:extent cx="5943600" cy="2490470"/>
@@ -665,6 +683,9 @@
         <w:jc w:val="center"/>
       </w:pPr>
       <w:r>
+        <w:rPr>
+          <w:noProof/>
+        </w:rPr>
         <w:drawing>
           <wp:inline distT="0" distB="0" distL="0" distR="0" wp14:anchorId="559ECB50" wp14:editId="64751FE8">
             <wp:extent cx="5943600" cy="4499610"/>
@@ -707,6 +728,9 @@
         <w:jc w:val="center"/>
       </w:pPr>
       <w:r>
+        <w:rPr>
+          <w:noProof/>
+        </w:rPr>
         <w:lastRenderedPageBreak/>
         <w:drawing>
           <wp:inline distT="0" distB="0" distL="0" distR="0" wp14:anchorId="498F1C14" wp14:editId="1235184A">
@@ -746,10 +770,18 @@
       </w:r>
     </w:p>
     <w:p>
+      <w:r>
+        <w:br w:type="page"/>
+      </w:r>
+    </w:p>
+    <w:p>
       <w:pPr>
         <w:jc w:val="center"/>
       </w:pPr>
       <w:r>
+        <w:rPr>
+          <w:noProof/>
+        </w:rPr>
         <w:lastRenderedPageBreak/>
         <w:drawing>
           <wp:inline distT="0" distB="0" distL="0" distR="0" wp14:anchorId="6C8B328C" wp14:editId="331F1028">
@@ -788,6 +820,354 @@
         </w:drawing>
       </w:r>
     </w:p>
+    <w:p>
+      <w:r>
+        <w:br w:type="page"/>
+      </w:r>
+    </w:p>
+    <w:p>
+      <w:pPr>
+        <w:rPr>
+          <w:sz w:val="30"/>
+          <w:szCs w:val="30"/>
+        </w:rPr>
+      </w:pPr>
+      <w:r>
+        <w:rPr>
+          <w:sz w:val="30"/>
+          <w:szCs w:val="30"/>
+        </w:rPr>
+        <w:lastRenderedPageBreak/>
+        <w:t>Comparison of Parameters</w:t>
+      </w:r>
+    </w:p>
+    <w:tbl>
+      <w:tblPr>
+        <w:tblStyle w:val="TableGrid"/>
+        <w:tblW w:w="0" w:type="auto"/>
+        <w:tblLook w:val="04A0" w:firstRow="1" w:lastRow="0" w:firstColumn="1" w:lastColumn="0" w:noHBand="0" w:noVBand="1"/>
+      </w:tblPr>
+      <w:tblGrid>
+        <w:gridCol w:w="2341"/>
+        <w:gridCol w:w="2438"/>
+        <w:gridCol w:w="2752"/>
+        <w:gridCol w:w="1819"/>
+      </w:tblGrid>
+      <w:tr>
+        <w:tc>
+          <w:tcPr>
+            <w:tcW w:w="2341" w:type="dxa"/>
+          </w:tcPr>
+          <w:p>
+            <w:pPr>
+              <w:jc w:val="center"/>
+              <w:rPr>
+                <w:sz w:val="30"/>
+                <w:szCs w:val="30"/>
+              </w:rPr>
+            </w:pPr>
+          </w:p>
+        </w:tc>
+        <w:tc>
+          <w:tcPr>
+            <w:tcW w:w="2438" w:type="dxa"/>
+          </w:tcPr>
+          <w:p>
+            <w:pPr>
+              <w:jc w:val="center"/>
+              <w:rPr>
+                <w:sz w:val="30"/>
+                <w:szCs w:val="30"/>
+              </w:rPr>
+            </w:pPr>
+            <w:r>
+              <w:rPr>
+                <w:sz w:val="30"/>
+                <w:szCs w:val="30"/>
+              </w:rPr>
+              <w:t>Parameters</w:t>
+            </w:r>
+          </w:p>
+        </w:tc>
+        <w:tc>
+          <w:tcPr>
+            <w:tcW w:w="2752" w:type="dxa"/>
+          </w:tcPr>
+          <w:p>
+            <w:pPr>
+              <w:jc w:val="center"/>
+              <w:rPr>
+                <w:sz w:val="30"/>
+                <w:szCs w:val="30"/>
+              </w:rPr>
+            </w:pPr>
+            <w:r>
+              <w:rPr>
+                <w:sz w:val="30"/>
+                <w:szCs w:val="30"/>
+              </w:rPr>
+              <w:t>Storage/Memory</w:t>
+            </w:r>
+          </w:p>
+        </w:tc>
+        <w:tc>
+          <w:tcPr>
+            <w:tcW w:w="1819" w:type="dxa"/>
+          </w:tcPr>
+          <w:p>
+            <w:pPr>
+              <w:jc w:val="center"/>
+              <w:rPr>
+                <w:sz w:val="30"/>
+                <w:szCs w:val="30"/>
+              </w:rPr>
+            </w:pPr>
+            <w:r>
+              <w:rPr>
+                <w:sz w:val="30"/>
+                <w:szCs w:val="30"/>
+              </w:rPr>
+              <w:t>Prediction Time</w:t>
+            </w:r>
+          </w:p>
+        </w:tc>
+      </w:tr>
+      <w:tr>
+        <w:tc>
+          <w:tcPr>
+            <w:tcW w:w="2341" w:type="dxa"/>
+          </w:tcPr>
+          <w:p>
+            <w:pPr>
+              <w:rPr>
+                <w:sz w:val="30"/>
+                <w:szCs w:val="30"/>
+              </w:rPr>
+            </w:pPr>
+            <w:proofErr w:type="spellStart"/>
+            <w:r>
+              <w:rPr>
+                <w:sz w:val="30"/>
+                <w:szCs w:val="30"/>
+              </w:rPr>
+              <w:t>GiMaTag</w:t>
+            </w:r>
+            <w:proofErr w:type="spellEnd"/>
+          </w:p>
+        </w:tc>
+        <w:tc>
+          <w:tcPr>
+            <w:tcW w:w="2438" w:type="dxa"/>
+          </w:tcPr>
+          <w:p>
+            <w:pPr>
+              <w:rPr>
+                <w:sz w:val="30"/>
+                <w:szCs w:val="30"/>
+              </w:rPr>
+            </w:pPr>
+            <w:r>
+              <w:rPr>
+                <w:sz w:val="30"/>
+                <w:szCs w:val="30"/>
+              </w:rPr>
+              <w:t>3,247,060</w:t>
+            </w:r>
+          </w:p>
+        </w:tc>
+        <w:tc>
+          <w:tcPr>
+            <w:tcW w:w="2752" w:type="dxa"/>
+          </w:tcPr>
+          <w:p>
+            <w:pPr>
+              <w:rPr>
+                <w:sz w:val="30"/>
+                <w:szCs w:val="30"/>
+              </w:rPr>
+            </w:pPr>
+            <w:r>
+              <w:rPr>
+                <w:sz w:val="30"/>
+                <w:szCs w:val="30"/>
+              </w:rPr>
+              <w:t>12,699 kb</w:t>
+            </w:r>
+          </w:p>
+        </w:tc>
+        <w:tc>
+          <w:tcPr>
+            <w:tcW w:w="1819" w:type="dxa"/>
+          </w:tcPr>
+          <w:p>
+            <w:pPr>
+              <w:rPr>
+                <w:sz w:val="30"/>
+                <w:szCs w:val="30"/>
+              </w:rPr>
+            </w:pPr>
+          </w:p>
+        </w:tc>
+      </w:tr>
+      <w:tr>
+        <w:tc>
+          <w:tcPr>
+            <w:tcW w:w="2341" w:type="dxa"/>
+          </w:tcPr>
+          <w:p>
+            <w:pPr>
+              <w:rPr>
+                <w:sz w:val="30"/>
+                <w:szCs w:val="30"/>
+              </w:rPr>
+            </w:pPr>
+            <w:r>
+              <w:rPr>
+                <w:sz w:val="30"/>
+                <w:szCs w:val="30"/>
+              </w:rPr>
+              <w:t>VGG19</w:t>
+            </w:r>
+          </w:p>
+        </w:tc>
+        <w:tc>
+          <w:tcPr>
+            <w:tcW w:w="2438" w:type="dxa"/>
+          </w:tcPr>
+          <w:p>
+            <w:pPr>
+              <w:rPr>
+                <w:sz w:val="30"/>
+                <w:szCs w:val="30"/>
+              </w:rPr>
+            </w:pPr>
+            <w:r>
+              <w:rPr>
+                <w:sz w:val="30"/>
+                <w:szCs w:val="30"/>
+              </w:rPr>
+              <w:t>20,090,564</w:t>
+            </w:r>
+          </w:p>
+        </w:tc>
+        <w:tc>
+          <w:tcPr>
+            <w:tcW w:w="2752" w:type="dxa"/>
+          </w:tcPr>
+          <w:p>
+            <w:pPr>
+              <w:rPr>
+                <w:sz w:val="30"/>
+                <w:szCs w:val="30"/>
+              </w:rPr>
+            </w:pPr>
+            <w:r>
+              <w:rPr>
+                <w:sz w:val="30"/>
+                <w:szCs w:val="30"/>
+              </w:rPr>
+              <w:t>78,493 kb</w:t>
+            </w:r>
+          </w:p>
+        </w:tc>
+        <w:tc>
+          <w:tcPr>
+            <w:tcW w:w="1819" w:type="dxa"/>
+          </w:tcPr>
+          <w:p>
+            <w:pPr>
+              <w:rPr>
+                <w:sz w:val="30"/>
+                <w:szCs w:val="30"/>
+              </w:rPr>
+            </w:pPr>
+          </w:p>
+        </w:tc>
+      </w:tr>
+      <w:tr>
+        <w:tc>
+          <w:tcPr>
+            <w:tcW w:w="2341" w:type="dxa"/>
+          </w:tcPr>
+          <w:p>
+            <w:pPr>
+              <w:rPr>
+                <w:sz w:val="30"/>
+                <w:szCs w:val="30"/>
+              </w:rPr>
+            </w:pPr>
+            <w:r>
+              <w:rPr>
+                <w:sz w:val="30"/>
+                <w:szCs w:val="30"/>
+              </w:rPr>
+              <w:t>ResNet50</w:t>
+            </w:r>
+          </w:p>
+        </w:tc>
+        <w:tc>
+          <w:tcPr>
+            <w:tcW w:w="2438" w:type="dxa"/>
+          </w:tcPr>
+          <w:p>
+            <w:pPr>
+              <w:rPr>
+                <w:sz w:val="30"/>
+                <w:szCs w:val="30"/>
+              </w:rPr>
+            </w:pPr>
+            <w:r>
+              <w:rPr>
+                <w:sz w:val="30"/>
+                <w:szCs w:val="30"/>
+              </w:rPr>
+              <w:t>23,770,820</w:t>
+            </w:r>
+          </w:p>
+        </w:tc>
+        <w:tc>
+          <w:tcPr>
+            <w:tcW w:w="2752" w:type="dxa"/>
+          </w:tcPr>
+          <w:p>
+            <w:pPr>
+              <w:rPr>
+                <w:sz w:val="30"/>
+                <w:szCs w:val="30"/>
+              </w:rPr>
+            </w:pPr>
+            <w:r>
+              <w:rPr>
+                <w:sz w:val="30"/>
+                <w:szCs w:val="30"/>
+              </w:rPr>
+              <w:t>93,</w:t>
+            </w:r>
+            <w:r>
+              <w:rPr>
+                <w:sz w:val="30"/>
+                <w:szCs w:val="30"/>
+              </w:rPr>
+              <w:t>175 kb</w:t>
+            </w:r>
+          </w:p>
+        </w:tc>
+        <w:tc>
+          <w:tcPr>
+            <w:tcW w:w="1819" w:type="dxa"/>
+          </w:tcPr>
+          <w:p>
+            <w:pPr>
+              <w:rPr>
+                <w:sz w:val="30"/>
+                <w:szCs w:val="30"/>
+              </w:rPr>
+            </w:pPr>
+          </w:p>
+        </w:tc>
+      </w:tr>
+    </w:tbl>
+    <w:p/>
     <w:sectPr>
       <w:pgSz w:w="12240" w:h="15840"/>
       <w:pgMar w:top="1440" w:right="1440" w:bottom="1440" w:left="1440" w:header="708" w:footer="708" w:gutter="0"/>
@@ -1401,7 +1781,6 @@
   <w:style w:type="character" w:default="1" w:styleId="DefaultParagraphFont">
     <w:name w:val="Default Paragraph Font"/>
     <w:uiPriority w:val="1"/>
-    <w:semiHidden/>
     <w:unhideWhenUsed/>
   </w:style>
   <w:style w:type="table" w:default="1" w:styleId="TableNormal">
@@ -1714,6 +2093,25 @@
       <w:color w:val="2F5496" w:themeColor="accent1" w:themeShade="BF"/>
       <w:spacing w:val="5"/>
     </w:rPr>
+  </w:style>
+  <w:style w:type="table" w:styleId="TableGrid">
+    <w:name w:val="Table Grid"/>
+    <w:basedOn w:val="TableNormal"/>
+    <w:uiPriority w:val="39"/>
+    <w:rsid w:val="004D71BD"/>
+    <w:pPr>
+      <w:spacing w:after="0" w:line="240" w:lineRule="auto"/>
+    </w:pPr>
+    <w:tblPr>
+      <w:tblBorders>
+        <w:top w:val="single" w:sz="4" w:space="0" w:color="auto"/>
+        <w:left w:val="single" w:sz="4" w:space="0" w:color="auto"/>
+        <w:bottom w:val="single" w:sz="4" w:space="0" w:color="auto"/>
+        <w:right w:val="single" w:sz="4" w:space="0" w:color="auto"/>
+        <w:insideH w:val="single" w:sz="4" w:space="0" w:color="auto"/>
+        <w:insideV w:val="single" w:sz="4" w:space="0" w:color="auto"/>
+      </w:tblBorders>
+    </w:tblPr>
   </w:style>
 </w:styles>
 </file>

</xml_diff>